<commit_message>
sale web -> system diagram done
</commit_message>
<xml_diff>
--- a/2. Project SRS v1.0.docx
+++ b/2. Project SRS v1.0.docx
@@ -7846,10 +7846,7 @@
         <w:jc w:val="left"/>
       </w:pPr>
       <w:r>
-        <w:t>CRUD</w:t>
-      </w:r>
-      <w:r>
-        <w:t xml:space="preserve"> Nhà cung cấp</w:t>
+        <w:t>CRUD Nhà cung cấp</w:t>
       </w:r>
     </w:p>
     <w:p>
@@ -8312,94 +8309,6 @@
       <w:pPr>
         <w:pStyle w:val="Paragraph"/>
         <w:numPr>
-          <w:ilvl w:val="4"/>
-          <w:numId w:val="4"/>
-        </w:numPr>
-        <w:spacing w:line="276" w:lineRule="auto"/>
-        <w:outlineLvl w:val="3"/>
-        <w:rPr>
-          <w:b/>
-        </w:rPr>
-      </w:pPr>
-      <w:bookmarkStart w:id="26" w:name="_Toc54695318"/>
-      <w:r>
-        <w:rPr>
-          <w:b/>
-        </w:rPr>
-        <w:t xml:space="preserve">Sale </w:t>
-      </w:r>
-      <w:r>
-        <w:rPr>
-          <w:b/>
-        </w:rPr>
-        <w:t>Service</w:t>
-      </w:r>
-      <w:bookmarkEnd w:id="26"/>
-    </w:p>
-    <w:p>
-      <w:pPr>
-        <w:pStyle w:val="Paragraph"/>
-        <w:jc w:val="left"/>
-      </w:pPr>
-      <w:r>
-        <w:t xml:space="preserve">Trong </w:t>
-      </w:r>
-      <w:r>
-        <w:t>Sale</w:t>
-      </w:r>
-      <w:bookmarkStart w:id="27" w:name="_GoBack"/>
-      <w:bookmarkEnd w:id="27"/>
-      <w:r>
-        <w:t xml:space="preserve"> Service sẽ có các chức năng như:</w:t>
-      </w:r>
-    </w:p>
-    <w:p>
-      <w:pPr>
-        <w:pStyle w:val="Paragraph"/>
-        <w:numPr>
-          <w:ilvl w:val="0"/>
-          <w:numId w:val="53"/>
-        </w:numPr>
-        <w:jc w:val="left"/>
-      </w:pPr>
-      <w:r>
-        <w:t>Quản lý được lịch học, lịch nghỉ của lớp, lịch học bù</w:t>
-      </w:r>
-    </w:p>
-    <w:p>
-      <w:pPr>
-        <w:pStyle w:val="Paragraph"/>
-        <w:numPr>
-          <w:ilvl w:val="0"/>
-          <w:numId w:val="53"/>
-        </w:numPr>
-        <w:jc w:val="left"/>
-      </w:pPr>
-      <w:r>
-        <w:t xml:space="preserve">Mentor nào dạy lớp nào, ... </w:t>
-      </w:r>
-    </w:p>
-    <w:p>
-      <w:pPr>
-        <w:pStyle w:val="Paragraph"/>
-        <w:jc w:val="left"/>
-      </w:pPr>
-      <w:r>
-        <w:t xml:space="preserve">Mục đích để thay thế các file excel: </w:t>
-      </w:r>
-      <w:hyperlink r:id="rId15" w:anchor="gid=0" w:history="1">
-        <w:r>
-          <w:rPr>
-            <w:rStyle w:val="Hyperlink"/>
-          </w:rPr>
-          <w:t>https://docs.google.com/spreadsheets/d/1vYKAcC4cmdZQdkflSRFiqM4zEvK7OmD2RV2whcKVC9M/edit#gid=0</w:t>
-        </w:r>
-      </w:hyperlink>
-    </w:p>
-    <w:p>
-      <w:pPr>
-        <w:pStyle w:val="Paragraph"/>
-        <w:numPr>
           <w:ilvl w:val="3"/>
           <w:numId w:val="4"/>
         </w:numPr>
@@ -8409,14 +8318,16 @@
           <w:b/>
         </w:rPr>
       </w:pPr>
-      <w:bookmarkStart w:id="28" w:name="_Toc54695321"/>
+      <w:bookmarkStart w:id="26" w:name="_Toc54695321"/>
       <w:r>
         <w:rPr>
           <w:b/>
         </w:rPr>
         <w:t>Sale Web</w:t>
       </w:r>
-      <w:bookmarkEnd w:id="28"/>
+      <w:bookmarkStart w:id="27" w:name="_GoBack"/>
+      <w:bookmarkEnd w:id="26"/>
+      <w:bookmarkEnd w:id="27"/>
     </w:p>
     <w:p>
       <w:pPr>
@@ -8429,9 +8340,9 @@
         </w:rPr>
         <w:drawing>
           <wp:inline distT="0" distB="0" distL="0" distR="0">
-            <wp:extent cx="5486474" cy="3468149"/>
-            <wp:effectExtent l="0" t="0" r="0" b="0"/>
-            <wp:docPr id="54" name="Picture 54"/>
+            <wp:extent cx="5915025" cy="5608955"/>
+            <wp:effectExtent l="0" t="0" r="9525" b="0"/>
+            <wp:docPr id="1" name="Picture 1"/>
             <wp:cNvGraphicFramePr>
               <a:graphicFrameLocks xmlns:a="http://schemas.openxmlformats.org/drawingml/2006/main" noChangeAspect="1"/>
             </wp:cNvGraphicFramePr>
@@ -8439,36 +8350,29 @@
               <a:graphicData uri="http://schemas.openxmlformats.org/drawingml/2006/picture">
                 <pic:pic xmlns:pic="http://schemas.openxmlformats.org/drawingml/2006/picture">
                   <pic:nvPicPr>
-                    <pic:cNvPr id="0" name="Picture 6"/>
-                    <pic:cNvPicPr>
-                      <a:picLocks noChangeAspect="1" noChangeArrowheads="1"/>
-                    </pic:cNvPicPr>
+                    <pic:cNvPr id="1" name="sale web.png"/>
+                    <pic:cNvPicPr/>
                   </pic:nvPicPr>
                   <pic:blipFill>
-                    <a:blip r:embed="rId16" cstate="print">
+                    <a:blip r:embed="rId15">
                       <a:extLst>
                         <a:ext uri="{28A0092B-C50C-407E-A947-70E740481C1C}">
                           <a14:useLocalDpi xmlns:a14="http://schemas.microsoft.com/office/drawing/2010/main" val="0"/>
                         </a:ext>
                       </a:extLst>
                     </a:blip>
-                    <a:srcRect/>
                     <a:stretch>
                       <a:fillRect/>
                     </a:stretch>
                   </pic:blipFill>
-                  <pic:spPr bwMode="auto">
+                  <pic:spPr>
                     <a:xfrm>
                       <a:off x="0" y="0"/>
-                      <a:ext cx="5515369" cy="3486414"/>
+                      <a:ext cx="5915025" cy="5608955"/>
                     </a:xfrm>
                     <a:prstGeom prst="rect">
                       <a:avLst/>
                     </a:prstGeom>
-                    <a:noFill/>
-                    <a:ln>
-                      <a:noFill/>
-                    </a:ln>
                   </pic:spPr>
                 </pic:pic>
               </a:graphicData>
@@ -8498,7 +8402,7 @@
           <w:rFonts w:ascii="Times New Roman" w:hAnsi="Times New Roman" w:cs="Times New Roman"/>
         </w:rPr>
       </w:pPr>
-      <w:bookmarkStart w:id="29" w:name="_Toc54695322"/>
+      <w:bookmarkStart w:id="28" w:name="_Toc54695322"/>
       <w:r>
         <w:rPr>
           <w:rFonts w:ascii="Times New Roman" w:hAnsi="Times New Roman" w:cs="Times New Roman"/>
@@ -8506,7 +8410,7 @@
         <w:t>Usecase diagram</w:t>
       </w:r>
       <w:bookmarkEnd w:id="18"/>
-      <w:bookmarkEnd w:id="29"/>
+      <w:bookmarkEnd w:id="28"/>
     </w:p>
     <w:p>
       <w:pPr>
@@ -8522,8 +8426,8 @@
           <w:b/>
         </w:rPr>
       </w:pPr>
-      <w:bookmarkStart w:id="30" w:name="_Toc506970082"/>
-      <w:bookmarkStart w:id="31" w:name="_Toc54695323"/>
+      <w:bookmarkStart w:id="29" w:name="_Toc506970082"/>
+      <w:bookmarkStart w:id="30" w:name="_Toc54695323"/>
       <w:r>
         <w:rPr>
           <w:rFonts w:ascii="Arial" w:hAnsi="Arial" w:cs="Arial"/>
@@ -8531,8 +8435,8 @@
         </w:rPr>
         <w:t>Actor Diagram Relationship</w:t>
       </w:r>
+      <w:bookmarkEnd w:id="29"/>
       <w:bookmarkEnd w:id="30"/>
-      <w:bookmarkEnd w:id="31"/>
     </w:p>
     <w:p>
       <w:pPr>
@@ -8548,9 +8452,9 @@
           <w:b/>
         </w:rPr>
       </w:pPr>
-      <w:bookmarkStart w:id="32" w:name="_Toc504399565"/>
-      <w:bookmarkStart w:id="33" w:name="_Toc506970083"/>
-      <w:bookmarkStart w:id="34" w:name="_Toc54695324"/>
+      <w:bookmarkStart w:id="31" w:name="_Toc504399565"/>
+      <w:bookmarkStart w:id="32" w:name="_Toc506970083"/>
+      <w:bookmarkStart w:id="33" w:name="_Toc54695324"/>
       <w:r>
         <w:rPr>
           <w:rFonts w:ascii="Arial" w:hAnsi="Arial" w:cs="Arial"/>
@@ -8582,7 +8486,7 @@
                     <pic:cNvPicPr/>
                   </pic:nvPicPr>
                   <pic:blipFill>
-                    <a:blip r:embed="rId17">
+                    <a:blip r:embed="rId16">
                       <a:extLst>
                         <a:ext uri="{28A0092B-C50C-407E-A947-70E740481C1C}">
                           <a14:useLocalDpi xmlns:a14="http://schemas.microsoft.com/office/drawing/2010/main" val="0"/>
@@ -8621,16 +8525,16 @@
         </w:rPr>
         <w:t xml:space="preserve">UseCase for </w:t>
       </w:r>
+      <w:bookmarkEnd w:id="31"/>
+      <w:r>
+        <w:rPr>
+          <w:rFonts w:ascii="Arial" w:hAnsi="Arial" w:cs="Arial"/>
+          <w:b/>
+        </w:rPr>
+        <w:t>Unregistered User</w:t>
+      </w:r>
       <w:bookmarkEnd w:id="32"/>
-      <w:r>
-        <w:rPr>
-          <w:rFonts w:ascii="Arial" w:hAnsi="Arial" w:cs="Arial"/>
-          <w:b/>
-        </w:rPr>
-        <w:t>Unregistered User</w:t>
-      </w:r>
       <w:bookmarkEnd w:id="33"/>
-      <w:bookmarkEnd w:id="34"/>
     </w:p>
     <w:p>
       <w:pPr>
@@ -8672,7 +8576,7 @@
                     <pic:cNvPicPr/>
                   </pic:nvPicPr>
                   <pic:blipFill>
-                    <a:blip r:embed="rId18">
+                    <a:blip r:embed="rId17">
                       <a:extLst>
                         <a:ext uri="{28A0092B-C50C-407E-A947-70E740481C1C}">
                           <a14:useLocalDpi xmlns:a14="http://schemas.microsoft.com/office/drawing/2010/main" val="0"/>
@@ -8713,9 +8617,9 @@
           <w:b/>
         </w:rPr>
       </w:pPr>
-      <w:bookmarkStart w:id="35" w:name="_Toc504480542"/>
-      <w:bookmarkStart w:id="36" w:name="_Toc506970084"/>
-      <w:bookmarkStart w:id="37" w:name="_Toc54695325"/>
+      <w:bookmarkStart w:id="34" w:name="_Toc504480542"/>
+      <w:bookmarkStart w:id="35" w:name="_Toc506970084"/>
+      <w:bookmarkStart w:id="36" w:name="_Toc54695325"/>
       <w:r>
         <w:rPr>
           <w:rFonts w:ascii="Arial" w:hAnsi="Arial" w:cs="Arial"/>
@@ -8723,9 +8627,9 @@
         </w:rPr>
         <w:t>UseCase for User Member</w:t>
       </w:r>
+      <w:bookmarkEnd w:id="34"/>
       <w:bookmarkEnd w:id="35"/>
       <w:bookmarkEnd w:id="36"/>
-      <w:bookmarkEnd w:id="37"/>
     </w:p>
     <w:p>
       <w:pPr>
@@ -8760,7 +8664,7 @@
                     <pic:cNvPicPr/>
                   </pic:nvPicPr>
                   <pic:blipFill>
-                    <a:blip r:embed="rId19">
+                    <a:blip r:embed="rId18">
                       <a:extLst>
                         <a:ext uri="{28A0092B-C50C-407E-A947-70E740481C1C}">
                           <a14:useLocalDpi xmlns:a14="http://schemas.microsoft.com/office/drawing/2010/main" val="0"/>
@@ -8801,8 +8705,8 @@
           <w:b/>
         </w:rPr>
       </w:pPr>
-      <w:bookmarkStart w:id="38" w:name="_Toc506970085"/>
-      <w:bookmarkStart w:id="39" w:name="_Toc54695326"/>
+      <w:bookmarkStart w:id="37" w:name="_Toc506970085"/>
+      <w:bookmarkStart w:id="38" w:name="_Toc54695326"/>
       <w:r>
         <w:rPr>
           <w:rFonts w:ascii="Arial" w:hAnsi="Arial" w:cs="Arial"/>
@@ -8811,8 +8715,8 @@
         <w:lastRenderedPageBreak/>
         <w:t>Use case for Admin</w:t>
       </w:r>
+      <w:bookmarkEnd w:id="37"/>
       <w:bookmarkEnd w:id="38"/>
-      <w:bookmarkEnd w:id="39"/>
     </w:p>
     <w:p>
       <w:pPr>
@@ -8839,7 +8743,7 @@
                     <pic:cNvPicPr/>
                   </pic:nvPicPr>
                   <pic:blipFill>
-                    <a:blip r:embed="rId20">
+                    <a:blip r:embed="rId19">
                       <a:extLst>
                         <a:ext uri="{28A0092B-C50C-407E-A947-70E740481C1C}">
                           <a14:useLocalDpi xmlns:a14="http://schemas.microsoft.com/office/drawing/2010/main" val="0"/>
@@ -8878,16 +8782,16 @@
           <w:rFonts w:ascii="Times New Roman" w:hAnsi="Times New Roman" w:cs="Times New Roman"/>
         </w:rPr>
       </w:pPr>
-      <w:bookmarkStart w:id="40" w:name="_Toc502216995"/>
-      <w:bookmarkStart w:id="41" w:name="_Toc54695327"/>
+      <w:bookmarkStart w:id="39" w:name="_Toc502216995"/>
+      <w:bookmarkStart w:id="40" w:name="_Toc54695327"/>
       <w:r>
         <w:rPr>
           <w:rFonts w:ascii="Times New Roman" w:hAnsi="Times New Roman" w:cs="Times New Roman"/>
         </w:rPr>
         <w:t>State diagram</w:t>
       </w:r>
+      <w:bookmarkEnd w:id="39"/>
       <w:bookmarkEnd w:id="40"/>
-      <w:bookmarkEnd w:id="41"/>
     </w:p>
     <w:p>
       <w:pPr>
@@ -8901,22 +8805,22 @@
           <w:rFonts w:ascii="Times New Roman" w:hAnsi="Times New Roman" w:cs="Times New Roman"/>
         </w:rPr>
       </w:pPr>
-      <w:bookmarkStart w:id="42" w:name="_Toc502216996"/>
-      <w:bookmarkStart w:id="43" w:name="_Toc54695328"/>
+      <w:bookmarkStart w:id="41" w:name="_Toc502216996"/>
+      <w:bookmarkStart w:id="42" w:name="_Toc54695328"/>
       <w:r>
         <w:rPr>
           <w:rFonts w:ascii="Times New Roman" w:hAnsi="Times New Roman" w:cs="Times New Roman"/>
         </w:rPr>
         <w:t xml:space="preserve">Architectural </w:t>
       </w:r>
+      <w:bookmarkEnd w:id="41"/>
+      <w:r>
+        <w:rPr>
+          <w:rFonts w:ascii="Times New Roman" w:hAnsi="Times New Roman" w:cs="Times New Roman"/>
+        </w:rPr>
+        <w:t>System</w:t>
+      </w:r>
       <w:bookmarkEnd w:id="42"/>
-      <w:r>
-        <w:rPr>
-          <w:rFonts w:ascii="Times New Roman" w:hAnsi="Times New Roman" w:cs="Times New Roman"/>
-        </w:rPr>
-        <w:t>System</w:t>
-      </w:r>
-      <w:bookmarkEnd w:id="43"/>
     </w:p>
     <w:p>
       <w:pPr>
@@ -8930,16 +8834,16 @@
           <w:rFonts w:ascii="Times New Roman" w:hAnsi="Times New Roman" w:cs="Times New Roman"/>
         </w:rPr>
       </w:pPr>
-      <w:bookmarkStart w:id="44" w:name="_Toc502216997"/>
-      <w:bookmarkStart w:id="45" w:name="_Toc54695329"/>
+      <w:bookmarkStart w:id="43" w:name="_Toc502216997"/>
+      <w:bookmarkStart w:id="44" w:name="_Toc54695329"/>
       <w:r>
         <w:rPr>
           <w:rFonts w:ascii="Times New Roman" w:hAnsi="Times New Roman" w:cs="Times New Roman"/>
         </w:rPr>
         <w:t>Component diagram</w:t>
       </w:r>
+      <w:bookmarkEnd w:id="43"/>
       <w:bookmarkEnd w:id="44"/>
-      <w:bookmarkEnd w:id="45"/>
     </w:p>
     <w:p>
       <w:pPr>
@@ -8953,16 +8857,16 @@
           <w:rFonts w:ascii="Times New Roman" w:hAnsi="Times New Roman" w:cs="Times New Roman"/>
         </w:rPr>
       </w:pPr>
-      <w:bookmarkStart w:id="46" w:name="_Toc502217018"/>
-      <w:bookmarkStart w:id="47" w:name="_Toc54695330"/>
+      <w:bookmarkStart w:id="45" w:name="_Toc502217018"/>
+      <w:bookmarkStart w:id="46" w:name="_Toc54695330"/>
       <w:r>
         <w:rPr>
           <w:rFonts w:ascii="Times New Roman" w:hAnsi="Times New Roman" w:cs="Times New Roman"/>
         </w:rPr>
         <w:t>Functional Requirements</w:t>
       </w:r>
+      <w:bookmarkEnd w:id="45"/>
       <w:bookmarkEnd w:id="46"/>
-      <w:bookmarkEnd w:id="47"/>
     </w:p>
     <w:p>
       <w:pPr>
@@ -8973,17 +8877,17 @@
         </w:numPr>
         <w:spacing w:line="276" w:lineRule="auto"/>
       </w:pPr>
-      <w:bookmarkStart w:id="48" w:name="_Toc504480588"/>
-      <w:bookmarkStart w:id="49" w:name="_Toc505255346"/>
-      <w:bookmarkStart w:id="50" w:name="_Toc506970110"/>
-      <w:bookmarkStart w:id="51" w:name="_Toc54695331"/>
+      <w:bookmarkStart w:id="47" w:name="_Toc504480588"/>
+      <w:bookmarkStart w:id="48" w:name="_Toc505255346"/>
+      <w:bookmarkStart w:id="49" w:name="_Toc506970110"/>
+      <w:bookmarkStart w:id="50" w:name="_Toc54695331"/>
       <w:r>
         <w:t>Member</w:t>
       </w:r>
+      <w:bookmarkEnd w:id="47"/>
       <w:bookmarkEnd w:id="48"/>
       <w:bookmarkEnd w:id="49"/>
       <w:bookmarkEnd w:id="50"/>
-      <w:bookmarkEnd w:id="51"/>
       <w:r>
         <w:t xml:space="preserve"> </w:t>
       </w:r>
@@ -8999,21 +8903,22 @@
           <w:i w:val="0"/>
         </w:rPr>
       </w:pPr>
-      <w:bookmarkStart w:id="52" w:name="_Toc504028420"/>
-      <w:bookmarkStart w:id="53" w:name="_Toc504480589"/>
-      <w:bookmarkStart w:id="54" w:name="_Ref504979905"/>
-      <w:bookmarkStart w:id="55" w:name="_Ref504979916"/>
-      <w:bookmarkStart w:id="56" w:name="_Ref504981065"/>
-      <w:bookmarkStart w:id="57" w:name="_Ref504987518"/>
-      <w:bookmarkStart w:id="58" w:name="_Toc505255347"/>
-      <w:bookmarkStart w:id="59" w:name="_Toc506970111"/>
-      <w:bookmarkStart w:id="60" w:name="_Toc54695332"/>
+      <w:bookmarkStart w:id="51" w:name="_Toc504028420"/>
+      <w:bookmarkStart w:id="52" w:name="_Toc504480589"/>
+      <w:bookmarkStart w:id="53" w:name="_Ref504979905"/>
+      <w:bookmarkStart w:id="54" w:name="_Ref504979916"/>
+      <w:bookmarkStart w:id="55" w:name="_Ref504981065"/>
+      <w:bookmarkStart w:id="56" w:name="_Ref504987518"/>
+      <w:bookmarkStart w:id="57" w:name="_Toc505255347"/>
+      <w:bookmarkStart w:id="58" w:name="_Toc506970111"/>
+      <w:bookmarkStart w:id="59" w:name="_Toc54695332"/>
       <w:r>
         <w:rPr>
           <w:i w:val="0"/>
         </w:rPr>
         <w:t>Login</w:t>
       </w:r>
+      <w:bookmarkEnd w:id="51"/>
       <w:bookmarkEnd w:id="52"/>
       <w:bookmarkEnd w:id="53"/>
       <w:bookmarkEnd w:id="54"/>
@@ -9022,7 +8927,6 @@
       <w:bookmarkEnd w:id="57"/>
       <w:bookmarkEnd w:id="58"/>
       <w:bookmarkEnd w:id="59"/>
-      <w:bookmarkEnd w:id="60"/>
     </w:p>
     <w:p>
       <w:pPr>
@@ -9049,35 +8953,14 @@
           <w:rFonts w:ascii="Arial" w:hAnsi="Arial" w:cs="Arial"/>
           <w:szCs w:val="22"/>
         </w:rPr>
-        <w:t>Member, M</w:t>
-      </w:r>
-      <w:r>
-        <w:rPr>
-          <w:rFonts w:ascii="Arial" w:hAnsi="Arial" w:cs="Arial"/>
-          <w:szCs w:val="22"/>
-        </w:rPr>
-        <w:t>ana</w:t>
-      </w:r>
-      <w:r>
-        <w:rPr>
-          <w:rFonts w:ascii="Arial" w:hAnsi="Arial" w:cs="Arial"/>
-          <w:szCs w:val="22"/>
-        </w:rPr>
-        <w:t>g</w:t>
-      </w:r>
-      <w:r>
-        <w:rPr>
-          <w:rFonts w:ascii="Arial" w:hAnsi="Arial" w:cs="Arial"/>
-          <w:szCs w:val="22"/>
-        </w:rPr>
-        <w:t>er</w:t>
-      </w:r>
-      <w:r>
-        <w:rPr>
-          <w:rFonts w:ascii="Arial" w:hAnsi="Arial" w:cs="Arial"/>
-          <w:szCs w:val="22"/>
-        </w:rPr>
-        <w:t>, A</w:t>
+        <w:t xml:space="preserve">Client, </w:t>
+      </w:r>
+      <w:r>
+        <w:rPr>
+          <w:rFonts w:ascii="Arial" w:hAnsi="Arial" w:cs="Arial"/>
+          <w:szCs w:val="22"/>
+        </w:rPr>
+        <w:t>A</w:t>
       </w:r>
       <w:r>
         <w:rPr>
@@ -9940,7 +9823,7 @@
                     <pic:cNvPicPr/>
                   </pic:nvPicPr>
                   <pic:blipFill>
-                    <a:blip r:embed="rId21">
+                    <a:blip r:embed="rId20">
                       <a:extLst>
                         <a:ext uri="{28A0092B-C50C-407E-A947-70E740481C1C}">
                           <a14:useLocalDpi xmlns:a14="http://schemas.microsoft.com/office/drawing/2010/main" val="0"/>
@@ -10127,7 +10010,7 @@
                     <pic:cNvPicPr/>
                   </pic:nvPicPr>
                   <pic:blipFill>
-                    <a:blip r:embed="rId22">
+                    <a:blip r:embed="rId21">
                       <a:extLst>
                         <a:ext uri="{28A0092B-C50C-407E-A947-70E740481C1C}">
                           <a14:useLocalDpi xmlns:a14="http://schemas.microsoft.com/office/drawing/2010/main" val="0"/>
@@ -10188,22 +10071,22 @@
           <w:i w:val="0"/>
         </w:rPr>
       </w:pPr>
-      <w:bookmarkStart w:id="61" w:name="_Ref504983271"/>
-      <w:bookmarkStart w:id="62" w:name="_Ref504984406"/>
-      <w:bookmarkStart w:id="63" w:name="_Toc505255349"/>
-      <w:bookmarkStart w:id="64" w:name="_Toc506970113"/>
-      <w:bookmarkStart w:id="65" w:name="_Toc54695333"/>
+      <w:bookmarkStart w:id="60" w:name="_Ref504983271"/>
+      <w:bookmarkStart w:id="61" w:name="_Ref504984406"/>
+      <w:bookmarkStart w:id="62" w:name="_Toc505255349"/>
+      <w:bookmarkStart w:id="63" w:name="_Toc506970113"/>
+      <w:bookmarkStart w:id="64" w:name="_Toc54695333"/>
       <w:r>
         <w:rPr>
           <w:i w:val="0"/>
         </w:rPr>
         <w:t>Logout</w:t>
       </w:r>
+      <w:bookmarkEnd w:id="60"/>
       <w:bookmarkEnd w:id="61"/>
       <w:bookmarkEnd w:id="62"/>
       <w:bookmarkEnd w:id="63"/>
       <w:bookmarkEnd w:id="64"/>
-      <w:bookmarkEnd w:id="65"/>
     </w:p>
     <w:p>
       <w:pPr>
@@ -10932,7 +10815,7 @@
                     </pic:cNvPicPr>
                   </pic:nvPicPr>
                   <pic:blipFill>
-                    <a:blip r:embed="rId23">
+                    <a:blip r:embed="rId22">
                       <a:extLst>
                         <a:ext uri="{28A0092B-C50C-407E-A947-70E740481C1C}">
                           <a14:useLocalDpi xmlns:a14="http://schemas.microsoft.com/office/drawing/2010/main" val="0"/>
@@ -11621,7 +11504,7 @@
                     <pic:cNvPicPr/>
                   </pic:nvPicPr>
                   <pic:blipFill>
-                    <a:blip r:embed="rId24">
+                    <a:blip r:embed="rId23">
                       <a:extLst>
                         <a:ext uri="{28A0092B-C50C-407E-A947-70E740481C1C}">
                           <a14:useLocalDpi xmlns:a14="http://schemas.microsoft.com/office/drawing/2010/main" val="0"/>
@@ -11684,18 +11567,18 @@
           <w:rFonts w:ascii="Times New Roman" w:hAnsi="Times New Roman" w:cs="Times New Roman"/>
         </w:rPr>
       </w:pPr>
-      <w:bookmarkStart w:id="66" w:name="_Toc502217039"/>
-      <w:bookmarkStart w:id="67" w:name="_Toc54695334"/>
-      <w:bookmarkStart w:id="68" w:name="_Toc456598596"/>
-      <w:bookmarkStart w:id="69" w:name="_Toc533909263"/>
+      <w:bookmarkStart w:id="65" w:name="_Toc502217039"/>
+      <w:bookmarkStart w:id="66" w:name="_Toc54695334"/>
+      <w:bookmarkStart w:id="67" w:name="_Toc456598596"/>
+      <w:bookmarkStart w:id="68" w:name="_Toc533909263"/>
       <w:r>
         <w:rPr>
           <w:rFonts w:ascii="Times New Roman" w:hAnsi="Times New Roman" w:cs="Times New Roman"/>
         </w:rPr>
         <w:t>Non-functional requirements</w:t>
       </w:r>
+      <w:bookmarkEnd w:id="65"/>
       <w:bookmarkEnd w:id="66"/>
-      <w:bookmarkEnd w:id="67"/>
       <w:r>
         <w:rPr>
           <w:rFonts w:ascii="Times New Roman" w:hAnsi="Times New Roman" w:cs="Times New Roman"/>
@@ -11712,18 +11595,18 @@
           <w:rFonts w:ascii="Times New Roman" w:hAnsi="Times New Roman" w:cs="Times New Roman"/>
         </w:rPr>
       </w:pPr>
-      <w:bookmarkStart w:id="70" w:name="_Toc502217040"/>
-      <w:bookmarkStart w:id="71" w:name="_Toc54695335"/>
+      <w:bookmarkStart w:id="69" w:name="_Toc502217040"/>
+      <w:bookmarkStart w:id="70" w:name="_Toc54695335"/>
       <w:r>
         <w:rPr>
           <w:rFonts w:ascii="Times New Roman" w:hAnsi="Times New Roman" w:cs="Times New Roman"/>
         </w:rPr>
         <w:t>Usability</w:t>
       </w:r>
+      <w:bookmarkEnd w:id="67"/>
       <w:bookmarkEnd w:id="68"/>
       <w:bookmarkEnd w:id="69"/>
       <w:bookmarkEnd w:id="70"/>
-      <w:bookmarkEnd w:id="71"/>
       <w:r>
         <w:rPr>
           <w:rFonts w:ascii="Times New Roman" w:hAnsi="Times New Roman" w:cs="Times New Roman"/>
@@ -11759,20 +11642,20 @@
           <w:rFonts w:ascii="Times New Roman" w:hAnsi="Times New Roman" w:cs="Times New Roman"/>
         </w:rPr>
       </w:pPr>
-      <w:bookmarkStart w:id="72" w:name="_Toc456598598"/>
-      <w:bookmarkStart w:id="73" w:name="_Toc533909265"/>
-      <w:bookmarkStart w:id="74" w:name="_Toc502217042"/>
-      <w:bookmarkStart w:id="75" w:name="_Toc54695336"/>
+      <w:bookmarkStart w:id="71" w:name="_Toc456598598"/>
+      <w:bookmarkStart w:id="72" w:name="_Toc533909265"/>
+      <w:bookmarkStart w:id="73" w:name="_Toc502217042"/>
+      <w:bookmarkStart w:id="74" w:name="_Toc54695336"/>
       <w:r>
         <w:rPr>
           <w:rFonts w:ascii="Times New Roman" w:hAnsi="Times New Roman" w:cs="Times New Roman"/>
         </w:rPr>
         <w:t>Reliability</w:t>
       </w:r>
+      <w:bookmarkEnd w:id="71"/>
       <w:bookmarkEnd w:id="72"/>
       <w:bookmarkEnd w:id="73"/>
       <w:bookmarkEnd w:id="74"/>
-      <w:bookmarkEnd w:id="75"/>
       <w:r>
         <w:rPr>
           <w:rFonts w:ascii="Times New Roman" w:hAnsi="Times New Roman" w:cs="Times New Roman"/>
@@ -11808,20 +11691,20 @@
           <w:rFonts w:ascii="Times New Roman" w:hAnsi="Times New Roman" w:cs="Times New Roman"/>
         </w:rPr>
       </w:pPr>
-      <w:bookmarkStart w:id="76" w:name="_Toc456598600"/>
-      <w:bookmarkStart w:id="77" w:name="_Toc533909267"/>
-      <w:bookmarkStart w:id="78" w:name="_Toc502217044"/>
-      <w:bookmarkStart w:id="79" w:name="_Toc54695337"/>
+      <w:bookmarkStart w:id="75" w:name="_Toc456598600"/>
+      <w:bookmarkStart w:id="76" w:name="_Toc533909267"/>
+      <w:bookmarkStart w:id="77" w:name="_Toc502217044"/>
+      <w:bookmarkStart w:id="78" w:name="_Toc54695337"/>
       <w:r>
         <w:rPr>
           <w:rFonts w:ascii="Times New Roman" w:hAnsi="Times New Roman" w:cs="Times New Roman"/>
         </w:rPr>
         <w:t>Performance</w:t>
       </w:r>
+      <w:bookmarkEnd w:id="75"/>
       <w:bookmarkEnd w:id="76"/>
       <w:bookmarkEnd w:id="77"/>
       <w:bookmarkEnd w:id="78"/>
-      <w:bookmarkEnd w:id="79"/>
     </w:p>
     <w:p>
       <w:pPr>
@@ -11854,20 +11737,20 @@
           <w:rFonts w:ascii="Times New Roman" w:hAnsi="Times New Roman" w:cs="Times New Roman"/>
         </w:rPr>
       </w:pPr>
-      <w:bookmarkStart w:id="80" w:name="_Toc456598602"/>
-      <w:bookmarkStart w:id="81" w:name="_Toc533909269"/>
-      <w:bookmarkStart w:id="82" w:name="_Toc502217046"/>
-      <w:bookmarkStart w:id="83" w:name="_Toc54695338"/>
+      <w:bookmarkStart w:id="79" w:name="_Toc456598602"/>
+      <w:bookmarkStart w:id="80" w:name="_Toc533909269"/>
+      <w:bookmarkStart w:id="81" w:name="_Toc502217046"/>
+      <w:bookmarkStart w:id="82" w:name="_Toc54695338"/>
       <w:r>
         <w:rPr>
           <w:rFonts w:ascii="Times New Roman" w:hAnsi="Times New Roman" w:cs="Times New Roman"/>
         </w:rPr>
         <w:t>upportability</w:t>
       </w:r>
+      <w:bookmarkEnd w:id="79"/>
       <w:bookmarkEnd w:id="80"/>
       <w:bookmarkEnd w:id="81"/>
       <w:bookmarkEnd w:id="82"/>
-      <w:bookmarkEnd w:id="83"/>
     </w:p>
     <w:p>
       <w:pPr>
@@ -11897,20 +11780,20 @@
           <w:rFonts w:ascii="Times New Roman" w:hAnsi="Times New Roman" w:cs="Times New Roman"/>
         </w:rPr>
       </w:pPr>
-      <w:bookmarkStart w:id="84" w:name="_Toc456598604"/>
-      <w:bookmarkStart w:id="85" w:name="_Toc533909271"/>
-      <w:bookmarkStart w:id="86" w:name="_Toc502217048"/>
-      <w:bookmarkStart w:id="87" w:name="_Toc54695339"/>
+      <w:bookmarkStart w:id="83" w:name="_Toc456598604"/>
+      <w:bookmarkStart w:id="84" w:name="_Toc533909271"/>
+      <w:bookmarkStart w:id="85" w:name="_Toc502217048"/>
+      <w:bookmarkStart w:id="86" w:name="_Toc54695339"/>
       <w:r>
         <w:rPr>
           <w:rFonts w:ascii="Times New Roman" w:hAnsi="Times New Roman" w:cs="Times New Roman"/>
         </w:rPr>
         <w:t>Design Constraints</w:t>
       </w:r>
+      <w:bookmarkEnd w:id="83"/>
       <w:bookmarkEnd w:id="84"/>
       <w:bookmarkEnd w:id="85"/>
       <w:bookmarkEnd w:id="86"/>
-      <w:bookmarkEnd w:id="87"/>
     </w:p>
     <w:p>
       <w:pPr>
@@ -11941,20 +11824,20 @@
           <w:rFonts w:ascii="Times New Roman" w:hAnsi="Times New Roman" w:cs="Times New Roman"/>
         </w:rPr>
       </w:pPr>
-      <w:bookmarkStart w:id="88" w:name="_Toc456598606"/>
-      <w:bookmarkStart w:id="89" w:name="_Toc533909273"/>
-      <w:bookmarkStart w:id="90" w:name="_Toc502217050"/>
-      <w:bookmarkStart w:id="91" w:name="_Toc54695340"/>
+      <w:bookmarkStart w:id="87" w:name="_Toc456598606"/>
+      <w:bookmarkStart w:id="88" w:name="_Toc533909273"/>
+      <w:bookmarkStart w:id="89" w:name="_Toc502217050"/>
+      <w:bookmarkStart w:id="90" w:name="_Toc54695340"/>
       <w:r>
         <w:rPr>
           <w:rFonts w:ascii="Times New Roman" w:hAnsi="Times New Roman" w:cs="Times New Roman"/>
         </w:rPr>
         <w:t>On-line User Documentation and Help System Requirements</w:t>
       </w:r>
+      <w:bookmarkEnd w:id="87"/>
       <w:bookmarkEnd w:id="88"/>
       <w:bookmarkEnd w:id="89"/>
       <w:bookmarkEnd w:id="90"/>
-      <w:bookmarkEnd w:id="91"/>
     </w:p>
     <w:p>
       <w:pPr>
@@ -11983,20 +11866,20 @@
           <w:rFonts w:ascii="Times New Roman" w:hAnsi="Times New Roman" w:cs="Times New Roman"/>
         </w:rPr>
       </w:pPr>
-      <w:bookmarkStart w:id="92" w:name="_Toc456598607"/>
-      <w:bookmarkStart w:id="93" w:name="_Toc533909274"/>
-      <w:bookmarkStart w:id="94" w:name="_Toc502217051"/>
-      <w:bookmarkStart w:id="95" w:name="_Toc54695341"/>
+      <w:bookmarkStart w:id="91" w:name="_Toc456598607"/>
+      <w:bookmarkStart w:id="92" w:name="_Toc533909274"/>
+      <w:bookmarkStart w:id="93" w:name="_Toc502217051"/>
+      <w:bookmarkStart w:id="94" w:name="_Toc54695341"/>
       <w:r>
         <w:rPr>
           <w:rFonts w:ascii="Times New Roman" w:hAnsi="Times New Roman" w:cs="Times New Roman"/>
         </w:rPr>
         <w:t>Purchased Components</w:t>
       </w:r>
+      <w:bookmarkEnd w:id="91"/>
       <w:bookmarkEnd w:id="92"/>
       <w:bookmarkEnd w:id="93"/>
       <w:bookmarkEnd w:id="94"/>
-      <w:bookmarkEnd w:id="95"/>
     </w:p>
     <w:p>
       <w:pPr>
@@ -12009,9 +11892,9 @@
           <w:szCs w:val="18"/>
         </w:rPr>
       </w:pPr>
-      <w:bookmarkStart w:id="96" w:name="_Toc456598608"/>
-      <w:bookmarkStart w:id="97" w:name="_Toc533909275"/>
-      <w:bookmarkStart w:id="98" w:name="_Toc502217052"/>
+      <w:bookmarkStart w:id="95" w:name="_Toc456598608"/>
+      <w:bookmarkStart w:id="96" w:name="_Toc533909275"/>
+      <w:bookmarkStart w:id="97" w:name="_Toc502217052"/>
       <w:r>
         <w:rPr>
           <w:szCs w:val="22"/>
@@ -12028,17 +11911,17 @@
           <w:rFonts w:ascii="Times New Roman" w:hAnsi="Times New Roman" w:cs="Times New Roman"/>
         </w:rPr>
       </w:pPr>
-      <w:bookmarkStart w:id="99" w:name="_Toc54695342"/>
+      <w:bookmarkStart w:id="98" w:name="_Toc54695342"/>
       <w:r>
         <w:rPr>
           <w:rFonts w:ascii="Times New Roman" w:hAnsi="Times New Roman" w:cs="Times New Roman"/>
         </w:rPr>
         <w:t>Interfaces</w:t>
       </w:r>
+      <w:bookmarkEnd w:id="95"/>
       <w:bookmarkEnd w:id="96"/>
       <w:bookmarkEnd w:id="97"/>
       <w:bookmarkEnd w:id="98"/>
-      <w:bookmarkEnd w:id="99"/>
     </w:p>
     <w:p>
       <w:pPr>
@@ -12049,20 +11932,20 @@
           <w:rFonts w:ascii="Times New Roman" w:hAnsi="Times New Roman" w:cs="Times New Roman"/>
         </w:rPr>
       </w:pPr>
-      <w:bookmarkStart w:id="100" w:name="_Toc456598609"/>
-      <w:bookmarkStart w:id="101" w:name="_Toc533909276"/>
-      <w:bookmarkStart w:id="102" w:name="_Toc502217053"/>
-      <w:bookmarkStart w:id="103" w:name="_Toc54695343"/>
+      <w:bookmarkStart w:id="99" w:name="_Toc456598609"/>
+      <w:bookmarkStart w:id="100" w:name="_Toc533909276"/>
+      <w:bookmarkStart w:id="101" w:name="_Toc502217053"/>
+      <w:bookmarkStart w:id="102" w:name="_Toc54695343"/>
       <w:r>
         <w:rPr>
           <w:rFonts w:ascii="Times New Roman" w:hAnsi="Times New Roman" w:cs="Times New Roman"/>
         </w:rPr>
         <w:t>User Interfaces</w:t>
       </w:r>
+      <w:bookmarkEnd w:id="99"/>
       <w:bookmarkEnd w:id="100"/>
       <w:bookmarkEnd w:id="101"/>
       <w:bookmarkEnd w:id="102"/>
-      <w:bookmarkEnd w:id="103"/>
     </w:p>
     <w:p>
       <w:pPr>
@@ -12075,9 +11958,9 @@
           <w:szCs w:val="18"/>
         </w:rPr>
       </w:pPr>
-      <w:bookmarkStart w:id="104" w:name="_Toc456598610"/>
-      <w:bookmarkStart w:id="105" w:name="_Toc533909277"/>
-      <w:bookmarkStart w:id="106" w:name="_Toc502217054"/>
+      <w:bookmarkStart w:id="103" w:name="_Toc456598610"/>
+      <w:bookmarkStart w:id="104" w:name="_Toc533909277"/>
+      <w:bookmarkStart w:id="105" w:name="_Toc502217054"/>
       <w:r>
         <w:rPr>
           <w:szCs w:val="22"/>
@@ -12094,7 +11977,7 @@
           <w:rFonts w:ascii="Times New Roman" w:hAnsi="Times New Roman" w:cs="Times New Roman"/>
         </w:rPr>
       </w:pPr>
-      <w:bookmarkStart w:id="107" w:name="_Toc54695344"/>
+      <w:bookmarkStart w:id="106" w:name="_Toc54695344"/>
       <w:r>
         <w:rPr>
           <w:rFonts w:ascii="Times New Roman" w:hAnsi="Times New Roman" w:cs="Times New Roman"/>
@@ -12102,10 +11985,10 @@
         <w:lastRenderedPageBreak/>
         <w:t>Hardware Interfaces</w:t>
       </w:r>
+      <w:bookmarkEnd w:id="103"/>
       <w:bookmarkEnd w:id="104"/>
       <w:bookmarkEnd w:id="105"/>
       <w:bookmarkEnd w:id="106"/>
-      <w:bookmarkEnd w:id="107"/>
     </w:p>
     <w:p>
       <w:pPr>
@@ -12118,9 +12001,9 @@
           <w:szCs w:val="18"/>
         </w:rPr>
       </w:pPr>
-      <w:bookmarkStart w:id="108" w:name="_Toc456598611"/>
-      <w:bookmarkStart w:id="109" w:name="_Toc533909278"/>
-      <w:bookmarkStart w:id="110" w:name="_Toc502217055"/>
+      <w:bookmarkStart w:id="107" w:name="_Toc456598611"/>
+      <w:bookmarkStart w:id="108" w:name="_Toc533909278"/>
+      <w:bookmarkStart w:id="109" w:name="_Toc502217055"/>
       <w:r>
         <w:rPr>
           <w:szCs w:val="22"/>
@@ -12137,17 +12020,17 @@
           <w:rFonts w:ascii="Times New Roman" w:hAnsi="Times New Roman" w:cs="Times New Roman"/>
         </w:rPr>
       </w:pPr>
-      <w:bookmarkStart w:id="111" w:name="_Toc54695345"/>
+      <w:bookmarkStart w:id="110" w:name="_Toc54695345"/>
       <w:r>
         <w:rPr>
           <w:rFonts w:ascii="Times New Roman" w:hAnsi="Times New Roman" w:cs="Times New Roman"/>
         </w:rPr>
         <w:t>Software Interfaces</w:t>
       </w:r>
+      <w:bookmarkEnd w:id="107"/>
       <w:bookmarkEnd w:id="108"/>
       <w:bookmarkEnd w:id="109"/>
       <w:bookmarkEnd w:id="110"/>
-      <w:bookmarkEnd w:id="111"/>
     </w:p>
     <w:p>
       <w:pPr>
@@ -12160,9 +12043,9 @@
           <w:szCs w:val="18"/>
         </w:rPr>
       </w:pPr>
-      <w:bookmarkStart w:id="112" w:name="_Toc456598612"/>
-      <w:bookmarkStart w:id="113" w:name="_Toc533909279"/>
-      <w:bookmarkStart w:id="114" w:name="_Toc502217056"/>
+      <w:bookmarkStart w:id="111" w:name="_Toc456598612"/>
+      <w:bookmarkStart w:id="112" w:name="_Toc533909279"/>
+      <w:bookmarkStart w:id="113" w:name="_Toc502217056"/>
       <w:r>
         <w:rPr>
           <w:szCs w:val="22"/>
@@ -12179,17 +12062,17 @@
           <w:rFonts w:ascii="Times New Roman" w:hAnsi="Times New Roman" w:cs="Times New Roman"/>
         </w:rPr>
       </w:pPr>
-      <w:bookmarkStart w:id="115" w:name="_Toc54695346"/>
+      <w:bookmarkStart w:id="114" w:name="_Toc54695346"/>
       <w:r>
         <w:rPr>
           <w:rFonts w:ascii="Times New Roman" w:hAnsi="Times New Roman" w:cs="Times New Roman"/>
         </w:rPr>
         <w:t>Communications Interfaces</w:t>
       </w:r>
+      <w:bookmarkEnd w:id="111"/>
       <w:bookmarkEnd w:id="112"/>
       <w:bookmarkEnd w:id="113"/>
       <w:bookmarkEnd w:id="114"/>
-      <w:bookmarkEnd w:id="115"/>
     </w:p>
     <w:p>
       <w:pPr>
@@ -12202,17 +12085,17 @@
           <w:szCs w:val="18"/>
         </w:rPr>
       </w:pPr>
-      <w:bookmarkStart w:id="116" w:name="_Toc425054413"/>
-      <w:bookmarkStart w:id="117" w:name="_Toc346297794"/>
-      <w:bookmarkStart w:id="118" w:name="_Toc422186506"/>
-      <w:bookmarkStart w:id="119" w:name="_Toc436203412"/>
-      <w:bookmarkStart w:id="120" w:name="_Toc452813606"/>
-      <w:bookmarkStart w:id="121" w:name="_Toc456662695"/>
-      <w:bookmarkStart w:id="122" w:name="_Toc492360575"/>
-      <w:bookmarkStart w:id="123" w:name="_Toc508607567"/>
-      <w:bookmarkStart w:id="124" w:name="_Toc166906018"/>
-      <w:bookmarkStart w:id="125" w:name="_Toc172429342"/>
-      <w:bookmarkStart w:id="126" w:name="_Toc502217057"/>
+      <w:bookmarkStart w:id="115" w:name="_Toc425054413"/>
+      <w:bookmarkStart w:id="116" w:name="_Toc346297794"/>
+      <w:bookmarkStart w:id="117" w:name="_Toc422186506"/>
+      <w:bookmarkStart w:id="118" w:name="_Toc436203412"/>
+      <w:bookmarkStart w:id="119" w:name="_Toc452813606"/>
+      <w:bookmarkStart w:id="120" w:name="_Toc456662695"/>
+      <w:bookmarkStart w:id="121" w:name="_Toc492360575"/>
+      <w:bookmarkStart w:id="122" w:name="_Toc508607567"/>
+      <w:bookmarkStart w:id="123" w:name="_Toc166906018"/>
+      <w:bookmarkStart w:id="124" w:name="_Toc172429342"/>
+      <w:bookmarkStart w:id="125" w:name="_Toc502217057"/>
       <w:r>
         <w:rPr>
           <w:szCs w:val="22"/>
@@ -12229,13 +12112,14 @@
           <w:rFonts w:ascii="Times New Roman" w:hAnsi="Times New Roman" w:cs="Times New Roman"/>
         </w:rPr>
       </w:pPr>
-      <w:bookmarkStart w:id="127" w:name="_Toc54695347"/>
+      <w:bookmarkStart w:id="126" w:name="_Toc54695347"/>
       <w:r>
         <w:rPr>
           <w:rFonts w:ascii="Times New Roman" w:hAnsi="Times New Roman" w:cs="Times New Roman"/>
         </w:rPr>
         <w:t>Environment</w:t>
       </w:r>
+      <w:bookmarkEnd w:id="115"/>
       <w:bookmarkEnd w:id="116"/>
       <w:bookmarkEnd w:id="117"/>
       <w:bookmarkEnd w:id="118"/>
@@ -12247,7 +12131,6 @@
       <w:bookmarkEnd w:id="124"/>
       <w:bookmarkEnd w:id="125"/>
       <w:bookmarkEnd w:id="126"/>
-      <w:bookmarkEnd w:id="127"/>
     </w:p>
     <w:p>
       <w:pPr>
@@ -12258,20 +12141,20 @@
           <w:rFonts w:ascii="Times New Roman" w:hAnsi="Times New Roman" w:cs="Times New Roman"/>
         </w:rPr>
       </w:pPr>
-      <w:bookmarkStart w:id="128" w:name="_Toc166906019"/>
-      <w:bookmarkStart w:id="129" w:name="_Toc172429343"/>
-      <w:bookmarkStart w:id="130" w:name="_Toc502217058"/>
-      <w:bookmarkStart w:id="131" w:name="_Toc54695348"/>
+      <w:bookmarkStart w:id="127" w:name="_Toc166906019"/>
+      <w:bookmarkStart w:id="128" w:name="_Toc172429343"/>
+      <w:bookmarkStart w:id="129" w:name="_Toc502217058"/>
+      <w:bookmarkStart w:id="130" w:name="_Toc54695348"/>
       <w:r>
         <w:rPr>
           <w:rFonts w:ascii="Times New Roman" w:hAnsi="Times New Roman" w:cs="Times New Roman"/>
         </w:rPr>
         <w:t>Target Environment</w:t>
       </w:r>
+      <w:bookmarkEnd w:id="127"/>
       <w:bookmarkEnd w:id="128"/>
       <w:bookmarkEnd w:id="129"/>
       <w:bookmarkEnd w:id="130"/>
-      <w:bookmarkEnd w:id="131"/>
     </w:p>
     <w:p>
       <w:pPr>
@@ -12284,7 +12167,7 @@
           <w:szCs w:val="18"/>
         </w:rPr>
       </w:pPr>
-      <w:bookmarkStart w:id="132" w:name="_Toc502217059"/>
+      <w:bookmarkStart w:id="131" w:name="_Toc502217059"/>
       <w:r>
         <w:rPr>
           <w:szCs w:val="22"/>
@@ -12301,15 +12184,15 @@
           <w:rFonts w:ascii="Times New Roman" w:hAnsi="Times New Roman" w:cs="Times New Roman"/>
         </w:rPr>
       </w:pPr>
-      <w:bookmarkStart w:id="133" w:name="_Toc54695349"/>
+      <w:bookmarkStart w:id="132" w:name="_Toc54695349"/>
       <w:r>
         <w:rPr>
           <w:rFonts w:ascii="Times New Roman" w:hAnsi="Times New Roman" w:cs="Times New Roman"/>
         </w:rPr>
         <w:t>Development Environment</w:t>
       </w:r>
+      <w:bookmarkEnd w:id="131"/>
       <w:bookmarkEnd w:id="132"/>
-      <w:bookmarkEnd w:id="133"/>
     </w:p>
     <w:p>
       <w:pPr>
@@ -12322,7 +12205,7 @@
           <w:szCs w:val="18"/>
         </w:rPr>
       </w:pPr>
-      <w:bookmarkStart w:id="134" w:name="_Toc502217060"/>
+      <w:bookmarkStart w:id="133" w:name="_Toc502217060"/>
       <w:r>
         <w:rPr>
           <w:szCs w:val="22"/>
@@ -12339,15 +12222,15 @@
           <w:rFonts w:ascii="Times New Roman" w:hAnsi="Times New Roman" w:cs="Times New Roman"/>
         </w:rPr>
       </w:pPr>
-      <w:bookmarkStart w:id="135" w:name="_Toc54695350"/>
+      <w:bookmarkStart w:id="134" w:name="_Toc54695350"/>
       <w:r>
         <w:rPr>
           <w:rFonts w:ascii="Times New Roman" w:hAnsi="Times New Roman" w:cs="Times New Roman"/>
         </w:rPr>
         <w:t>Database</w:t>
       </w:r>
+      <w:bookmarkEnd w:id="133"/>
       <w:bookmarkEnd w:id="134"/>
-      <w:bookmarkEnd w:id="135"/>
     </w:p>
     <w:p>
       <w:pPr>
@@ -12360,9 +12243,9 @@
           <w:szCs w:val="18"/>
         </w:rPr>
       </w:pPr>
-      <w:bookmarkStart w:id="136" w:name="_Toc456598613"/>
-      <w:bookmarkStart w:id="137" w:name="_Toc533909280"/>
-      <w:bookmarkStart w:id="138" w:name="_Toc502217061"/>
+      <w:bookmarkStart w:id="135" w:name="_Toc456598613"/>
+      <w:bookmarkStart w:id="136" w:name="_Toc533909280"/>
+      <w:bookmarkStart w:id="137" w:name="_Toc502217061"/>
       <w:r>
         <w:rPr>
           <w:szCs w:val="22"/>
@@ -12379,17 +12262,17 @@
           <w:rFonts w:ascii="Times New Roman" w:hAnsi="Times New Roman" w:cs="Times New Roman"/>
         </w:rPr>
       </w:pPr>
-      <w:bookmarkStart w:id="139" w:name="_Toc54695351"/>
+      <w:bookmarkStart w:id="138" w:name="_Toc54695351"/>
       <w:r>
         <w:rPr>
           <w:rFonts w:ascii="Times New Roman" w:hAnsi="Times New Roman" w:cs="Times New Roman"/>
         </w:rPr>
         <w:t>Licensing Requirements</w:t>
       </w:r>
+      <w:bookmarkEnd w:id="135"/>
       <w:bookmarkEnd w:id="136"/>
       <w:bookmarkEnd w:id="137"/>
       <w:bookmarkEnd w:id="138"/>
-      <w:bookmarkEnd w:id="139"/>
     </w:p>
     <w:p>
       <w:pPr>
@@ -12402,9 +12285,9 @@
           <w:szCs w:val="18"/>
         </w:rPr>
       </w:pPr>
-      <w:bookmarkStart w:id="140" w:name="_Toc456598614"/>
-      <w:bookmarkStart w:id="141" w:name="_Toc533909281"/>
-      <w:bookmarkStart w:id="142" w:name="_Toc502217062"/>
+      <w:bookmarkStart w:id="139" w:name="_Toc456598614"/>
+      <w:bookmarkStart w:id="140" w:name="_Toc533909281"/>
+      <w:bookmarkStart w:id="141" w:name="_Toc502217062"/>
       <w:r>
         <w:rPr>
           <w:szCs w:val="22"/>
@@ -12421,17 +12304,17 @@
           <w:rFonts w:ascii="Times New Roman" w:hAnsi="Times New Roman" w:cs="Times New Roman"/>
         </w:rPr>
       </w:pPr>
-      <w:bookmarkStart w:id="143" w:name="_Toc54695352"/>
+      <w:bookmarkStart w:id="142" w:name="_Toc54695352"/>
       <w:r>
         <w:rPr>
           <w:rFonts w:ascii="Times New Roman" w:hAnsi="Times New Roman" w:cs="Times New Roman"/>
         </w:rPr>
         <w:t>Legal, Copyright, and Other Notices</w:t>
       </w:r>
+      <w:bookmarkEnd w:id="139"/>
       <w:bookmarkEnd w:id="140"/>
       <w:bookmarkEnd w:id="141"/>
       <w:bookmarkEnd w:id="142"/>
-      <w:bookmarkEnd w:id="143"/>
     </w:p>
     <w:p>
       <w:pPr>
@@ -12444,9 +12327,9 @@
           <w:szCs w:val="18"/>
         </w:rPr>
       </w:pPr>
-      <w:bookmarkStart w:id="144" w:name="_Toc456598615"/>
-      <w:bookmarkStart w:id="145" w:name="_Toc533909282"/>
-      <w:bookmarkStart w:id="146" w:name="_Toc502217063"/>
+      <w:bookmarkStart w:id="143" w:name="_Toc456598615"/>
+      <w:bookmarkStart w:id="144" w:name="_Toc533909282"/>
+      <w:bookmarkStart w:id="145" w:name="_Toc502217063"/>
       <w:r>
         <w:rPr>
           <w:szCs w:val="22"/>
@@ -12463,17 +12346,17 @@
           <w:rFonts w:ascii="Times New Roman" w:hAnsi="Times New Roman" w:cs="Times New Roman"/>
         </w:rPr>
       </w:pPr>
-      <w:bookmarkStart w:id="147" w:name="_Toc54695353"/>
+      <w:bookmarkStart w:id="146" w:name="_Toc54695353"/>
       <w:r>
         <w:rPr>
           <w:rFonts w:ascii="Times New Roman" w:hAnsi="Times New Roman" w:cs="Times New Roman"/>
         </w:rPr>
         <w:t>Applicable Standards</w:t>
       </w:r>
+      <w:bookmarkEnd w:id="143"/>
       <w:bookmarkEnd w:id="144"/>
       <w:bookmarkEnd w:id="145"/>
       <w:bookmarkEnd w:id="146"/>
-      <w:bookmarkEnd w:id="147"/>
     </w:p>
     <w:p>
       <w:pPr>
@@ -12503,21 +12386,21 @@
           <w:rFonts w:ascii="Times New Roman" w:hAnsi="Times New Roman" w:cs="Times New Roman"/>
         </w:rPr>
       </w:pPr>
-      <w:bookmarkStart w:id="148" w:name="_Toc502217064"/>
-      <w:bookmarkStart w:id="149" w:name="_Toc54695354"/>
-      <w:bookmarkStart w:id="150" w:name="_Toc456598616"/>
-      <w:bookmarkStart w:id="151" w:name="_Toc533909283"/>
+      <w:bookmarkStart w:id="147" w:name="_Toc502217064"/>
+      <w:bookmarkStart w:id="148" w:name="_Toc54695354"/>
+      <w:bookmarkStart w:id="149" w:name="_Toc456598616"/>
+      <w:bookmarkStart w:id="150" w:name="_Toc533909283"/>
       <w:r>
         <w:rPr>
           <w:rFonts w:ascii="Times New Roman" w:hAnsi="Times New Roman" w:cs="Times New Roman"/>
         </w:rPr>
         <w:t>Appendix</w:t>
       </w:r>
+      <w:bookmarkEnd w:id="147"/>
       <w:bookmarkEnd w:id="148"/>
-      <w:bookmarkEnd w:id="149"/>
     </w:p>
+    <w:bookmarkEnd w:id="149"/>
     <w:bookmarkEnd w:id="150"/>
-    <w:bookmarkEnd w:id="151"/>
     <w:p>
       <w:pPr>
         <w:pStyle w:val="BodyText"/>
@@ -12546,16 +12429,16 @@
           <w:rFonts w:ascii="Times New Roman" w:hAnsi="Times New Roman" w:cs="Times New Roman"/>
         </w:rPr>
       </w:pPr>
-      <w:bookmarkStart w:id="152" w:name="_Toc505255380"/>
-      <w:bookmarkStart w:id="153" w:name="_Toc54695355"/>
+      <w:bookmarkStart w:id="151" w:name="_Toc505255380"/>
+      <w:bookmarkStart w:id="152" w:name="_Toc54695355"/>
       <w:r>
         <w:rPr>
           <w:rFonts w:ascii="Times New Roman" w:hAnsi="Times New Roman" w:cs="Times New Roman"/>
         </w:rPr>
         <w:t>Wiki</w:t>
       </w:r>
+      <w:bookmarkEnd w:id="151"/>
       <w:bookmarkEnd w:id="152"/>
-      <w:bookmarkEnd w:id="153"/>
     </w:p>
     <w:p>
       <w:pPr>
@@ -12580,21 +12463,22 @@
           <w:szCs w:val="28"/>
         </w:rPr>
       </w:pPr>
-      <w:bookmarkStart w:id="154" w:name="_Toc504572580"/>
-      <w:bookmarkStart w:id="155" w:name="_Toc504821258"/>
-      <w:bookmarkStart w:id="156" w:name="_Toc505089935"/>
-      <w:bookmarkStart w:id="157" w:name="_Toc505094741"/>
-      <w:bookmarkStart w:id="158" w:name="_Toc505255381"/>
-      <w:bookmarkStart w:id="159" w:name="_Toc505349074"/>
-      <w:bookmarkStart w:id="160" w:name="_Toc505767075"/>
-      <w:bookmarkStart w:id="161" w:name="_Toc506970047"/>
-      <w:bookmarkStart w:id="162" w:name="_Toc506970299"/>
-      <w:bookmarkStart w:id="163" w:name="_Toc54194563"/>
-      <w:bookmarkStart w:id="164" w:name="_Toc54194621"/>
-      <w:bookmarkStart w:id="165" w:name="_Toc54692462"/>
-      <w:bookmarkStart w:id="166" w:name="_Toc54694757"/>
-      <w:bookmarkStart w:id="167" w:name="_Toc54695101"/>
-      <w:bookmarkStart w:id="168" w:name="_Toc54695356"/>
+      <w:bookmarkStart w:id="153" w:name="_Toc504572580"/>
+      <w:bookmarkStart w:id="154" w:name="_Toc504821258"/>
+      <w:bookmarkStart w:id="155" w:name="_Toc505089935"/>
+      <w:bookmarkStart w:id="156" w:name="_Toc505094741"/>
+      <w:bookmarkStart w:id="157" w:name="_Toc505255381"/>
+      <w:bookmarkStart w:id="158" w:name="_Toc505349074"/>
+      <w:bookmarkStart w:id="159" w:name="_Toc505767075"/>
+      <w:bookmarkStart w:id="160" w:name="_Toc506970047"/>
+      <w:bookmarkStart w:id="161" w:name="_Toc506970299"/>
+      <w:bookmarkStart w:id="162" w:name="_Toc54194563"/>
+      <w:bookmarkStart w:id="163" w:name="_Toc54194621"/>
+      <w:bookmarkStart w:id="164" w:name="_Toc54692462"/>
+      <w:bookmarkStart w:id="165" w:name="_Toc54694757"/>
+      <w:bookmarkStart w:id="166" w:name="_Toc54695101"/>
+      <w:bookmarkStart w:id="167" w:name="_Toc54695356"/>
+      <w:bookmarkEnd w:id="153"/>
       <w:bookmarkEnd w:id="154"/>
       <w:bookmarkEnd w:id="155"/>
       <w:bookmarkEnd w:id="156"/>
@@ -12609,7 +12493,6 @@
       <w:bookmarkEnd w:id="165"/>
       <w:bookmarkEnd w:id="166"/>
       <w:bookmarkEnd w:id="167"/>
-      <w:bookmarkEnd w:id="168"/>
     </w:p>
     <w:p>
       <w:pPr>
@@ -12634,21 +12517,22 @@
           <w:szCs w:val="28"/>
         </w:rPr>
       </w:pPr>
-      <w:bookmarkStart w:id="169" w:name="_Toc504572581"/>
-      <w:bookmarkStart w:id="170" w:name="_Toc504821259"/>
-      <w:bookmarkStart w:id="171" w:name="_Toc505089936"/>
-      <w:bookmarkStart w:id="172" w:name="_Toc505094742"/>
-      <w:bookmarkStart w:id="173" w:name="_Toc505255382"/>
-      <w:bookmarkStart w:id="174" w:name="_Toc505349075"/>
-      <w:bookmarkStart w:id="175" w:name="_Toc505767076"/>
-      <w:bookmarkStart w:id="176" w:name="_Toc506970048"/>
-      <w:bookmarkStart w:id="177" w:name="_Toc506970300"/>
-      <w:bookmarkStart w:id="178" w:name="_Toc54194564"/>
-      <w:bookmarkStart w:id="179" w:name="_Toc54194622"/>
-      <w:bookmarkStart w:id="180" w:name="_Toc54692463"/>
-      <w:bookmarkStart w:id="181" w:name="_Toc54694758"/>
-      <w:bookmarkStart w:id="182" w:name="_Toc54695102"/>
-      <w:bookmarkStart w:id="183" w:name="_Toc54695357"/>
+      <w:bookmarkStart w:id="168" w:name="_Toc504572581"/>
+      <w:bookmarkStart w:id="169" w:name="_Toc504821259"/>
+      <w:bookmarkStart w:id="170" w:name="_Toc505089936"/>
+      <w:bookmarkStart w:id="171" w:name="_Toc505094742"/>
+      <w:bookmarkStart w:id="172" w:name="_Toc505255382"/>
+      <w:bookmarkStart w:id="173" w:name="_Toc505349075"/>
+      <w:bookmarkStart w:id="174" w:name="_Toc505767076"/>
+      <w:bookmarkStart w:id="175" w:name="_Toc506970048"/>
+      <w:bookmarkStart w:id="176" w:name="_Toc506970300"/>
+      <w:bookmarkStart w:id="177" w:name="_Toc54194564"/>
+      <w:bookmarkStart w:id="178" w:name="_Toc54194622"/>
+      <w:bookmarkStart w:id="179" w:name="_Toc54692463"/>
+      <w:bookmarkStart w:id="180" w:name="_Toc54694758"/>
+      <w:bookmarkStart w:id="181" w:name="_Toc54695102"/>
+      <w:bookmarkStart w:id="182" w:name="_Toc54695357"/>
+      <w:bookmarkEnd w:id="168"/>
       <w:bookmarkEnd w:id="169"/>
       <w:bookmarkEnd w:id="170"/>
       <w:bookmarkEnd w:id="171"/>
@@ -12663,7 +12547,6 @@
       <w:bookmarkEnd w:id="180"/>
       <w:bookmarkEnd w:id="181"/>
       <w:bookmarkEnd w:id="182"/>
-      <w:bookmarkEnd w:id="183"/>
     </w:p>
     <w:p>
       <w:pPr>
@@ -12688,21 +12571,22 @@
           <w:szCs w:val="28"/>
         </w:rPr>
       </w:pPr>
-      <w:bookmarkStart w:id="184" w:name="_Toc504572582"/>
-      <w:bookmarkStart w:id="185" w:name="_Toc504821260"/>
-      <w:bookmarkStart w:id="186" w:name="_Toc505089937"/>
-      <w:bookmarkStart w:id="187" w:name="_Toc505094743"/>
-      <w:bookmarkStart w:id="188" w:name="_Toc505255383"/>
-      <w:bookmarkStart w:id="189" w:name="_Toc505349076"/>
-      <w:bookmarkStart w:id="190" w:name="_Toc505767077"/>
-      <w:bookmarkStart w:id="191" w:name="_Toc506970049"/>
-      <w:bookmarkStart w:id="192" w:name="_Toc506970301"/>
-      <w:bookmarkStart w:id="193" w:name="_Toc54194565"/>
-      <w:bookmarkStart w:id="194" w:name="_Toc54194623"/>
-      <w:bookmarkStart w:id="195" w:name="_Toc54692464"/>
-      <w:bookmarkStart w:id="196" w:name="_Toc54694759"/>
-      <w:bookmarkStart w:id="197" w:name="_Toc54695103"/>
-      <w:bookmarkStart w:id="198" w:name="_Toc54695358"/>
+      <w:bookmarkStart w:id="183" w:name="_Toc504572582"/>
+      <w:bookmarkStart w:id="184" w:name="_Toc504821260"/>
+      <w:bookmarkStart w:id="185" w:name="_Toc505089937"/>
+      <w:bookmarkStart w:id="186" w:name="_Toc505094743"/>
+      <w:bookmarkStart w:id="187" w:name="_Toc505255383"/>
+      <w:bookmarkStart w:id="188" w:name="_Toc505349076"/>
+      <w:bookmarkStart w:id="189" w:name="_Toc505767077"/>
+      <w:bookmarkStart w:id="190" w:name="_Toc506970049"/>
+      <w:bookmarkStart w:id="191" w:name="_Toc506970301"/>
+      <w:bookmarkStart w:id="192" w:name="_Toc54194565"/>
+      <w:bookmarkStart w:id="193" w:name="_Toc54194623"/>
+      <w:bookmarkStart w:id="194" w:name="_Toc54692464"/>
+      <w:bookmarkStart w:id="195" w:name="_Toc54694759"/>
+      <w:bookmarkStart w:id="196" w:name="_Toc54695103"/>
+      <w:bookmarkStart w:id="197" w:name="_Toc54695358"/>
+      <w:bookmarkEnd w:id="183"/>
       <w:bookmarkEnd w:id="184"/>
       <w:bookmarkEnd w:id="185"/>
       <w:bookmarkEnd w:id="186"/>
@@ -12717,7 +12601,6 @@
       <w:bookmarkEnd w:id="195"/>
       <w:bookmarkEnd w:id="196"/>
       <w:bookmarkEnd w:id="197"/>
-      <w:bookmarkEnd w:id="198"/>
     </w:p>
     <w:p>
       <w:pPr>
@@ -12742,21 +12625,22 @@
           <w:szCs w:val="28"/>
         </w:rPr>
       </w:pPr>
-      <w:bookmarkStart w:id="199" w:name="_Toc504572583"/>
-      <w:bookmarkStart w:id="200" w:name="_Toc504821261"/>
-      <w:bookmarkStart w:id="201" w:name="_Toc505089938"/>
-      <w:bookmarkStart w:id="202" w:name="_Toc505094744"/>
-      <w:bookmarkStart w:id="203" w:name="_Toc505255384"/>
-      <w:bookmarkStart w:id="204" w:name="_Toc505349077"/>
-      <w:bookmarkStart w:id="205" w:name="_Toc505767078"/>
-      <w:bookmarkStart w:id="206" w:name="_Toc506970050"/>
-      <w:bookmarkStart w:id="207" w:name="_Toc506970302"/>
-      <w:bookmarkStart w:id="208" w:name="_Toc54194566"/>
-      <w:bookmarkStart w:id="209" w:name="_Toc54194624"/>
-      <w:bookmarkStart w:id="210" w:name="_Toc54692465"/>
-      <w:bookmarkStart w:id="211" w:name="_Toc54694760"/>
-      <w:bookmarkStart w:id="212" w:name="_Toc54695104"/>
-      <w:bookmarkStart w:id="213" w:name="_Toc54695359"/>
+      <w:bookmarkStart w:id="198" w:name="_Toc504572583"/>
+      <w:bookmarkStart w:id="199" w:name="_Toc504821261"/>
+      <w:bookmarkStart w:id="200" w:name="_Toc505089938"/>
+      <w:bookmarkStart w:id="201" w:name="_Toc505094744"/>
+      <w:bookmarkStart w:id="202" w:name="_Toc505255384"/>
+      <w:bookmarkStart w:id="203" w:name="_Toc505349077"/>
+      <w:bookmarkStart w:id="204" w:name="_Toc505767078"/>
+      <w:bookmarkStart w:id="205" w:name="_Toc506970050"/>
+      <w:bookmarkStart w:id="206" w:name="_Toc506970302"/>
+      <w:bookmarkStart w:id="207" w:name="_Toc54194566"/>
+      <w:bookmarkStart w:id="208" w:name="_Toc54194624"/>
+      <w:bookmarkStart w:id="209" w:name="_Toc54692465"/>
+      <w:bookmarkStart w:id="210" w:name="_Toc54694760"/>
+      <w:bookmarkStart w:id="211" w:name="_Toc54695104"/>
+      <w:bookmarkStart w:id="212" w:name="_Toc54695359"/>
+      <w:bookmarkEnd w:id="198"/>
       <w:bookmarkEnd w:id="199"/>
       <w:bookmarkEnd w:id="200"/>
       <w:bookmarkEnd w:id="201"/>
@@ -12771,7 +12655,6 @@
       <w:bookmarkEnd w:id="210"/>
       <w:bookmarkEnd w:id="211"/>
       <w:bookmarkEnd w:id="212"/>
-      <w:bookmarkEnd w:id="213"/>
     </w:p>
     <w:p>
       <w:pPr>
@@ -12796,21 +12679,22 @@
           <w:szCs w:val="28"/>
         </w:rPr>
       </w:pPr>
-      <w:bookmarkStart w:id="214" w:name="_Toc504572584"/>
-      <w:bookmarkStart w:id="215" w:name="_Toc504821262"/>
-      <w:bookmarkStart w:id="216" w:name="_Toc505089939"/>
-      <w:bookmarkStart w:id="217" w:name="_Toc505094745"/>
-      <w:bookmarkStart w:id="218" w:name="_Toc505255385"/>
-      <w:bookmarkStart w:id="219" w:name="_Toc505349078"/>
-      <w:bookmarkStart w:id="220" w:name="_Toc505767079"/>
-      <w:bookmarkStart w:id="221" w:name="_Toc506970051"/>
-      <w:bookmarkStart w:id="222" w:name="_Toc506970303"/>
-      <w:bookmarkStart w:id="223" w:name="_Toc54194567"/>
-      <w:bookmarkStart w:id="224" w:name="_Toc54194625"/>
-      <w:bookmarkStart w:id="225" w:name="_Toc54692466"/>
-      <w:bookmarkStart w:id="226" w:name="_Toc54694761"/>
-      <w:bookmarkStart w:id="227" w:name="_Toc54695105"/>
-      <w:bookmarkStart w:id="228" w:name="_Toc54695360"/>
+      <w:bookmarkStart w:id="213" w:name="_Toc504572584"/>
+      <w:bookmarkStart w:id="214" w:name="_Toc504821262"/>
+      <w:bookmarkStart w:id="215" w:name="_Toc505089939"/>
+      <w:bookmarkStart w:id="216" w:name="_Toc505094745"/>
+      <w:bookmarkStart w:id="217" w:name="_Toc505255385"/>
+      <w:bookmarkStart w:id="218" w:name="_Toc505349078"/>
+      <w:bookmarkStart w:id="219" w:name="_Toc505767079"/>
+      <w:bookmarkStart w:id="220" w:name="_Toc506970051"/>
+      <w:bookmarkStart w:id="221" w:name="_Toc506970303"/>
+      <w:bookmarkStart w:id="222" w:name="_Toc54194567"/>
+      <w:bookmarkStart w:id="223" w:name="_Toc54194625"/>
+      <w:bookmarkStart w:id="224" w:name="_Toc54692466"/>
+      <w:bookmarkStart w:id="225" w:name="_Toc54694761"/>
+      <w:bookmarkStart w:id="226" w:name="_Toc54695105"/>
+      <w:bookmarkStart w:id="227" w:name="_Toc54695360"/>
+      <w:bookmarkEnd w:id="213"/>
       <w:bookmarkEnd w:id="214"/>
       <w:bookmarkEnd w:id="215"/>
       <w:bookmarkEnd w:id="216"/>
@@ -12825,7 +12709,6 @@
       <w:bookmarkEnd w:id="225"/>
       <w:bookmarkEnd w:id="226"/>
       <w:bookmarkEnd w:id="227"/>
-      <w:bookmarkEnd w:id="228"/>
     </w:p>
     <w:p>
       <w:pPr>
@@ -12850,21 +12733,22 @@
           <w:szCs w:val="28"/>
         </w:rPr>
       </w:pPr>
-      <w:bookmarkStart w:id="229" w:name="_Toc504572585"/>
-      <w:bookmarkStart w:id="230" w:name="_Toc504821263"/>
-      <w:bookmarkStart w:id="231" w:name="_Toc505089940"/>
-      <w:bookmarkStart w:id="232" w:name="_Toc505094746"/>
-      <w:bookmarkStart w:id="233" w:name="_Toc505255386"/>
-      <w:bookmarkStart w:id="234" w:name="_Toc505349079"/>
-      <w:bookmarkStart w:id="235" w:name="_Toc505767080"/>
-      <w:bookmarkStart w:id="236" w:name="_Toc506970052"/>
-      <w:bookmarkStart w:id="237" w:name="_Toc506970304"/>
-      <w:bookmarkStart w:id="238" w:name="_Toc54194568"/>
-      <w:bookmarkStart w:id="239" w:name="_Toc54194626"/>
-      <w:bookmarkStart w:id="240" w:name="_Toc54692467"/>
-      <w:bookmarkStart w:id="241" w:name="_Toc54694762"/>
-      <w:bookmarkStart w:id="242" w:name="_Toc54695106"/>
-      <w:bookmarkStart w:id="243" w:name="_Toc54695361"/>
+      <w:bookmarkStart w:id="228" w:name="_Toc504572585"/>
+      <w:bookmarkStart w:id="229" w:name="_Toc504821263"/>
+      <w:bookmarkStart w:id="230" w:name="_Toc505089940"/>
+      <w:bookmarkStart w:id="231" w:name="_Toc505094746"/>
+      <w:bookmarkStart w:id="232" w:name="_Toc505255386"/>
+      <w:bookmarkStart w:id="233" w:name="_Toc505349079"/>
+      <w:bookmarkStart w:id="234" w:name="_Toc505767080"/>
+      <w:bookmarkStart w:id="235" w:name="_Toc506970052"/>
+      <w:bookmarkStart w:id="236" w:name="_Toc506970304"/>
+      <w:bookmarkStart w:id="237" w:name="_Toc54194568"/>
+      <w:bookmarkStart w:id="238" w:name="_Toc54194626"/>
+      <w:bookmarkStart w:id="239" w:name="_Toc54692467"/>
+      <w:bookmarkStart w:id="240" w:name="_Toc54694762"/>
+      <w:bookmarkStart w:id="241" w:name="_Toc54695106"/>
+      <w:bookmarkStart w:id="242" w:name="_Toc54695361"/>
+      <w:bookmarkEnd w:id="228"/>
       <w:bookmarkEnd w:id="229"/>
       <w:bookmarkEnd w:id="230"/>
       <w:bookmarkEnd w:id="231"/>
@@ -12879,7 +12763,6 @@
       <w:bookmarkEnd w:id="240"/>
       <w:bookmarkEnd w:id="241"/>
       <w:bookmarkEnd w:id="242"/>
-      <w:bookmarkEnd w:id="243"/>
     </w:p>
     <w:p>
       <w:pPr>
@@ -12904,15 +12787,16 @@
           <w:szCs w:val="28"/>
         </w:rPr>
       </w:pPr>
-      <w:bookmarkStart w:id="244" w:name="_Toc504572586"/>
-      <w:bookmarkStart w:id="245" w:name="_Toc504821264"/>
-      <w:bookmarkStart w:id="246" w:name="_Toc505089941"/>
-      <w:bookmarkStart w:id="247" w:name="_Toc505094747"/>
-      <w:bookmarkStart w:id="248" w:name="_Toc505255387"/>
-      <w:bookmarkStart w:id="249" w:name="_Toc505349080"/>
-      <w:bookmarkStart w:id="250" w:name="_Toc505767081"/>
-      <w:bookmarkStart w:id="251" w:name="_Toc506970053"/>
-      <w:bookmarkStart w:id="252" w:name="_Toc506970305"/>
+      <w:bookmarkStart w:id="243" w:name="_Toc504572586"/>
+      <w:bookmarkStart w:id="244" w:name="_Toc504821264"/>
+      <w:bookmarkStart w:id="245" w:name="_Toc505089941"/>
+      <w:bookmarkStart w:id="246" w:name="_Toc505094747"/>
+      <w:bookmarkStart w:id="247" w:name="_Toc505255387"/>
+      <w:bookmarkStart w:id="248" w:name="_Toc505349080"/>
+      <w:bookmarkStart w:id="249" w:name="_Toc505767081"/>
+      <w:bookmarkStart w:id="250" w:name="_Toc506970053"/>
+      <w:bookmarkStart w:id="251" w:name="_Toc506970305"/>
+      <w:bookmarkEnd w:id="243"/>
       <w:bookmarkEnd w:id="244"/>
       <w:bookmarkEnd w:id="245"/>
       <w:bookmarkEnd w:id="246"/>
@@ -12921,10 +12805,9 @@
       <w:bookmarkEnd w:id="249"/>
       <w:bookmarkEnd w:id="250"/>
       <w:bookmarkEnd w:id="251"/>
-      <w:bookmarkEnd w:id="252"/>
     </w:p>
     <w:sectPr>
-      <w:footerReference w:type="default" r:id="rId25"/>
+      <w:footerReference w:type="default" r:id="rId24"/>
       <w:pgSz w:w="11907" w:h="16840" w:code="9"/>
       <w:pgMar w:top="1210" w:right="1152" w:bottom="1080" w:left="1440" w:header="576" w:footer="288" w:gutter="0"/>
       <w:pgNumType w:start="1"/>
@@ -13218,7 +13101,7 @@
               <w:sz w:val="18"/>
               <w:szCs w:val="18"/>
             </w:rPr>
-            <w:t>iii</w:t>
+            <w:t>i</w:t>
           </w:r>
           <w:r>
             <w:rPr>
@@ -13255,6 +13138,7 @@
         <w:docPartUnique/>
       </w:docPartObj>
     </w:sdtPr>
+    <w:sdtEndPr/>
     <w:sdtContent>
       <w:sdt>
         <w:sdtPr>
@@ -13264,6 +13148,7 @@
             <w:docPartUnique/>
           </w:docPartObj>
         </w:sdtPr>
+        <w:sdtEndPr/>
         <w:sdtContent>
           <w:p>
             <w:pPr>
@@ -13329,7 +13214,7 @@
                 <w:bCs/>
                 <w:noProof/>
               </w:rPr>
-              <w:t>11</w:t>
+              <w:t>5</w:t>
             </w:r>
             <w:r>
               <w:rPr>
@@ -21796,7 +21681,7 @@
 </file>
 
 <file path=customXml/itemProps1.xml><?xml version="1.0" encoding="utf-8"?>
-<ds:datastoreItem xmlns:ds="http://schemas.openxmlformats.org/officeDocument/2006/customXml" ds:itemID="{425053C5-DB20-4DBB-A630-0112B5A47B5C}">
+<ds:datastoreItem xmlns:ds="http://schemas.openxmlformats.org/officeDocument/2006/customXml" ds:itemID="{185F829E-6D53-4C8A-BDA7-41845FE6EBC8}">
   <ds:schemaRefs>
     <ds:schemaRef ds:uri="http://schemas.openxmlformats.org/officeDocument/2006/bibliography"/>
   </ds:schemaRefs>

</xml_diff>